<commit_message>
planning and designing flowchart after scrum2
</commit_message>
<xml_diff>
--- a/Planning/Project Documentation.docx
+++ b/Planning/Project Documentation.docx
@@ -5,16 +5,29 @@
     <w:p>
       <w:pPr>
         <w:pStyle w:val="Heading1"/>
-      </w:pPr>
-      <w:r>
+        <w:rPr>
+          <w:b/>
+          <w:color w:val="auto"/>
+        </w:rPr>
+      </w:pPr>
+      <w:r>
+        <w:rPr>
+          <w:b/>
+          <w:color w:val="auto"/>
+        </w:rPr>
         <w:t xml:space="preserve">Project Documentation: Implementation of Shipping Module in </w:t>
       </w:r>
       <w:proofErr w:type="spellStart"/>
       <w:r>
+        <w:rPr>
+          <w:b/>
+          <w:color w:val="auto"/>
+        </w:rPr>
         <w:t>Laravel</w:t>
       </w:r>
       <w:proofErr w:type="spellEnd"/>
     </w:p>
+    <w:p/>
     <w:p>
       <w:pPr>
         <w:pStyle w:val="Heading2"/>
@@ -97,11 +110,13 @@
       </w:r>
     </w:p>
     <w:p>
+      <w:bookmarkStart w:id="0" w:name="_GoBack"/>
       <w:r>
         <w:pict>
           <v:rect id="_x0000_i1026" style="width:0;height:1.5pt" o:hralign="center" o:hrstd="t" o:hr="t" fillcolor="#a0a0a0" stroked="f"/>
         </w:pict>
       </w:r>
+      <w:bookmarkEnd w:id="0"/>
     </w:p>
     <w:p>
       <w:pPr>
@@ -401,6 +416,7 @@
           <w:b/>
           <w:bCs/>
         </w:rPr>
+        <w:lastRenderedPageBreak/>
         <w:t>3. API Endpoints:</w:t>
       </w:r>
     </w:p>
@@ -417,7 +433,6 @@
           <w:rStyle w:val="HTMLCode"/>
           <w:rFonts w:eastAsiaTheme="majorEastAsia"/>
         </w:rPr>
-        <w:lastRenderedPageBreak/>
         <w:t>/calculate-shipping</w:t>
       </w:r>
       <w:r>
@@ -1042,6 +1057,7 @@
         <w:spacing w:before="100" w:beforeAutospacing="1" w:after="100" w:afterAutospacing="1" w:line="240" w:lineRule="auto"/>
       </w:pPr>
       <w:r>
+        <w:lastRenderedPageBreak/>
         <w:t>Real-time tracking of shipments.</w:t>
       </w:r>
     </w:p>
@@ -1055,7 +1071,6 @@
           <w:b/>
           <w:bCs/>
         </w:rPr>
-        <w:lastRenderedPageBreak/>
         <w:t>5. Backend Logic:</w:t>
       </w:r>
     </w:p>
@@ -1687,36 +1702,10 @@
           </w:tcPr>
           <w:p>
             <w:r>
-              <w:t>2 days</w:t>
+              <w:t>3</w:t>
             </w:r>
-          </w:p>
-        </w:tc>
-      </w:tr>
-      <w:tr>
-        <w:trPr>
-          <w:tblCellSpacing w:w="15" w:type="dxa"/>
-        </w:trPr>
-        <w:tc>
-          <w:tcPr>
-            <w:tcW w:w="0" w:type="auto"/>
-            <w:vAlign w:val="center"/>
-            <w:hideMark/>
-          </w:tcPr>
-          <w:p>
             <w:r>
-              <w:t>API Integration</w:t>
-            </w:r>
-          </w:p>
-        </w:tc>
-        <w:tc>
-          <w:tcPr>
-            <w:tcW w:w="0" w:type="auto"/>
-            <w:vAlign w:val="center"/>
-            <w:hideMark/>
-          </w:tcPr>
-          <w:p>
-            <w:r>
-              <w:t>3 days</w:t>
+              <w:t xml:space="preserve"> days</w:t>
             </w:r>
           </w:p>
         </w:tc>
@@ -1734,6 +1723,38 @@
           <w:p>
             <w:r>
               <w:lastRenderedPageBreak/>
+              <w:t>API Integration</w:t>
+            </w:r>
+          </w:p>
+        </w:tc>
+        <w:tc>
+          <w:tcPr>
+            <w:tcW w:w="0" w:type="auto"/>
+            <w:vAlign w:val="center"/>
+            <w:hideMark/>
+          </w:tcPr>
+          <w:p>
+            <w:r>
+              <w:t>6</w:t>
+            </w:r>
+            <w:r>
+              <w:t xml:space="preserve"> days</w:t>
+            </w:r>
+          </w:p>
+        </w:tc>
+      </w:tr>
+      <w:tr>
+        <w:trPr>
+          <w:tblCellSpacing w:w="15" w:type="dxa"/>
+        </w:trPr>
+        <w:tc>
+          <w:tcPr>
+            <w:tcW w:w="0" w:type="auto"/>
+            <w:vAlign w:val="center"/>
+            <w:hideMark/>
+          </w:tcPr>
+          <w:p>
+            <w:r>
               <w:t>Backend Logic</w:t>
             </w:r>
           </w:p>
@@ -1746,7 +1767,10 @@
           </w:tcPr>
           <w:p>
             <w:r>
-              <w:t>3 days</w:t>
+              <w:t>6</w:t>
+            </w:r>
+            <w:r>
+              <w:t xml:space="preserve"> days</w:t>
             </w:r>
           </w:p>
         </w:tc>
@@ -1775,7 +1799,10 @@
           </w:tcPr>
           <w:p>
             <w:r>
-              <w:t>4 days</w:t>
+              <w:t>6</w:t>
+            </w:r>
+            <w:r>
+              <w:t xml:space="preserve"> days</w:t>
             </w:r>
           </w:p>
         </w:tc>
@@ -1868,7 +1895,13 @@
               <w:rPr>
                 <w:rStyle w:val="Strong"/>
               </w:rPr>
-              <w:t>18 days</w:t>
+              <w:t>27</w:t>
+            </w:r>
+            <w:r>
+              <w:rPr>
+                <w:rStyle w:val="Strong"/>
+              </w:rPr>
+              <w:t xml:space="preserve"> days</w:t>
             </w:r>
           </w:p>
         </w:tc>
@@ -1881,6 +1914,7 @@
         </w:pict>
       </w:r>
     </w:p>
+    <w:p/>
     <w:p>
       <w:pPr>
         <w:pStyle w:val="Heading2"/>
@@ -2060,10 +2094,9 @@
         <w:t xml:space="preserve"> will significantly enhance the e-commerce application by providing dynamic cost calculation, multiple shipping options, and real-time tracking, improving the overall user experience.</w:t>
       </w:r>
     </w:p>
-    <w:p>
-      <w:bookmarkStart w:id="0" w:name="_GoBack"/>
-      <w:bookmarkEnd w:id="0"/>
-    </w:p>
+    <w:p/>
+    <w:p/>
+    <w:p/>
     <w:sectPr>
       <w:pgSz w:w="11906" w:h="16838"/>
       <w:pgMar w:top="1440" w:right="1440" w:bottom="1440" w:left="1440" w:header="708" w:footer="708" w:gutter="0"/>

</xml_diff>